<commit_message>
Fix nearly every bug, print FTuple only
</commit_message>
<xml_diff>
--- a/final_method/语法规则.docx
+++ b/final_method/语法规则.docx
@@ -1095,8 +1095,13 @@
         <w:t>-&gt;</w:t>
       </w:r>
       <w:r>
-        <w:t xml:space="preserve"> i</w:t>
-      </w:r>
+        <w:t xml:space="preserve"> </w:t>
+      </w:r>
+      <w:proofErr w:type="spellStart"/>
+      <w:r>
+        <w:t>i</w:t>
+      </w:r>
+      <w:proofErr w:type="spellEnd"/>
     </w:p>
     <w:p>
       <w:pPr>
@@ -2128,39 +2133,39 @@
         <w:t xml:space="preserve"> </w:t>
       </w:r>
       <w:r>
+        <w:t>REPEAT_N</w:t>
+      </w:r>
+      <w:r>
+        <w:t xml:space="preserve"> S </w:t>
+      </w:r>
+      <w:r>
         <w:rPr>
           <w:b/>
           <w:bCs/>
         </w:rPr>
-        <w:t>r</w:t>
-      </w:r>
-      <w:r>
-        <w:rPr>
-          <w:rFonts w:hint="eastAsia"/>
+        <w:t>until</w:t>
+      </w:r>
+      <w:r>
+        <w:t xml:space="preserve"> B</w:t>
+      </w:r>
+    </w:p>
+    <w:p>
+      <w:pPr>
+        <w:ind w:firstLineChars="200" w:firstLine="420"/>
+      </w:pPr>
+      <w:r>
+        <w:rPr>
+          <w:rFonts w:eastAsiaTheme="minorEastAsia"/>
+          <w:lang w:eastAsia="zh-TW"/>
+        </w:rPr>
+        <w:t xml:space="preserve">REPEAT_N -&gt; </w:t>
+      </w:r>
+      <w:r>
+        <w:rPr>
           <w:b/>
           <w:bCs/>
         </w:rPr>
-        <w:t>e</w:t>
-      </w:r>
-      <w:r>
-        <w:rPr>
-          <w:b/>
-          <w:bCs/>
-        </w:rPr>
-        <w:t>peat</w:t>
-      </w:r>
-      <w:r>
-        <w:t xml:space="preserve"> S </w:t>
-      </w:r>
-      <w:r>
-        <w:rPr>
-          <w:b/>
-          <w:bCs/>
-        </w:rPr>
-        <w:t>until</w:t>
-      </w:r>
-      <w:r>
-        <w:t xml:space="preserve"> B</w:t>
+        <w:t>repeat</w:t>
       </w:r>
     </w:p>
     <w:p>

</xml_diff>